<commit_message>
Updating HashTable Tests objectives
</commit_message>
<xml_diff>
--- a/doc/TEST FORMAT.docx
+++ b/doc/TEST FORMAT.docx
@@ -22,17 +22,7 @@
           <w:szCs w:val="28"/>
           <w:lang w:val="en-US"/>
         </w:rPr>
-        <w:t xml:space="preserve">Scenario and use case </w:t>
-      </w:r>
-      <w:proofErr w:type="gramStart"/>
-      <w:r>
-        <w:rPr>
-          <w:b/>
-          <w:sz w:val="28"/>
-          <w:szCs w:val="28"/>
-          <w:lang w:val="en-US"/>
-        </w:rPr>
-        <w:t>f</w:t>
+        <w:t>Scenario and use case f</w:t>
       </w:r>
       <w:r>
         <w:rPr>
@@ -43,7 +33,6 @@
         </w:rPr>
         <w:t>ormat</w:t>
       </w:r>
-      <w:proofErr w:type="gramEnd"/>
     </w:p>
     <w:p>
       <w:pPr>
@@ -72,36 +61,18 @@
           <w:b/>
           <w:sz w:val="20"/>
           <w:szCs w:val="20"/>
+          <w:lang w:val="en-US"/>
         </w:rPr>
       </w:pPr>
-      <w:proofErr w:type="spellStart"/>
       <w:r>
         <w:rPr>
           <w:b/>
           <w:sz w:val="20"/>
           <w:szCs w:val="20"/>
+          <w:lang w:val="en-US"/>
         </w:rPr>
-        <w:t>Scenario</w:t>
+        <w:t>Scenario configuration</w:t>
       </w:r>
-      <w:proofErr w:type="spellEnd"/>
-      <w:r>
-        <w:rPr>
-          <w:b/>
-          <w:sz w:val="20"/>
-          <w:szCs w:val="20"/>
-        </w:rPr>
-        <w:t xml:space="preserve"> </w:t>
-      </w:r>
-      <w:proofErr w:type="spellStart"/>
-      <w:r>
-        <w:rPr>
-          <w:b/>
-          <w:sz w:val="20"/>
-          <w:szCs w:val="20"/>
-        </w:rPr>
-        <w:t>configuration</w:t>
-      </w:r>
-      <w:proofErr w:type="spellEnd"/>
     </w:p>
     <w:tbl>
       <w:tblPr>
@@ -367,39 +338,7 @@
                 <w:szCs w:val="20"/>
                 <w:lang w:val="en-US"/>
               </w:rPr>
-              <w:t>&lt;Integer, String&gt; class object with K=</w:t>
-            </w:r>
-            <w:r>
-              <w:rPr>
-                <w:sz w:val="20"/>
-                <w:szCs w:val="20"/>
-                <w:lang w:val="en-US"/>
-              </w:rPr>
-              <w:t>456</w:t>
-            </w:r>
-            <w:r>
-              <w:rPr>
-                <w:sz w:val="20"/>
-                <w:szCs w:val="20"/>
-                <w:lang w:val="en-US"/>
-              </w:rPr>
-              <w:t xml:space="preserve"> and V=”persona</w:t>
-            </w:r>
-            <w:r>
-              <w:rPr>
-                <w:sz w:val="20"/>
-                <w:szCs w:val="20"/>
-                <w:lang w:val="en-US"/>
-              </w:rPr>
-              <w:t>2</w:t>
-            </w:r>
-            <w:r>
-              <w:rPr>
-                <w:sz w:val="20"/>
-                <w:szCs w:val="20"/>
-                <w:lang w:val="en-US"/>
-              </w:rPr>
-              <w:t>”</w:t>
+              <w:t>&lt;Integer, String&gt; class object with K=456 and V=”persona2”</w:t>
             </w:r>
           </w:p>
           <w:p>
@@ -426,39 +365,7 @@
                 <w:szCs w:val="20"/>
                 <w:lang w:val="en-US"/>
               </w:rPr>
-              <w:t>&lt;Integer, String&gt; class object with K=</w:t>
-            </w:r>
-            <w:r>
-              <w:rPr>
-                <w:sz w:val="20"/>
-                <w:szCs w:val="20"/>
-                <w:lang w:val="en-US"/>
-              </w:rPr>
-              <w:t>719</w:t>
-            </w:r>
-            <w:r>
-              <w:rPr>
-                <w:sz w:val="20"/>
-                <w:szCs w:val="20"/>
-                <w:lang w:val="en-US"/>
-              </w:rPr>
-              <w:t xml:space="preserve"> and V=”persona</w:t>
-            </w:r>
-            <w:r>
-              <w:rPr>
-                <w:sz w:val="20"/>
-                <w:szCs w:val="20"/>
-                <w:lang w:val="en-US"/>
-              </w:rPr>
-              <w:t>3</w:t>
-            </w:r>
-            <w:r>
-              <w:rPr>
-                <w:sz w:val="20"/>
-                <w:szCs w:val="20"/>
-                <w:lang w:val="en-US"/>
-              </w:rPr>
-              <w:t>”</w:t>
+              <w:t>&lt;Integer, String&gt; class object with K=719 and V=”persona3”</w:t>
             </w:r>
           </w:p>
           <w:p>
@@ -485,39 +392,7 @@
                 <w:szCs w:val="20"/>
                 <w:lang w:val="en-US"/>
               </w:rPr>
-              <w:t>&lt;Integer, String&gt; class object with K=</w:t>
-            </w:r>
-            <w:r>
-              <w:rPr>
-                <w:sz w:val="20"/>
-                <w:szCs w:val="20"/>
-                <w:lang w:val="en-US"/>
-              </w:rPr>
-              <w:t>3</w:t>
-            </w:r>
-            <w:r>
-              <w:rPr>
-                <w:sz w:val="20"/>
-                <w:szCs w:val="20"/>
-                <w:lang w:val="en-US"/>
-              </w:rPr>
-              <w:t xml:space="preserve"> and V=”persona</w:t>
-            </w:r>
-            <w:r>
-              <w:rPr>
-                <w:sz w:val="20"/>
-                <w:szCs w:val="20"/>
-                <w:lang w:val="en-US"/>
-              </w:rPr>
-              <w:t>4</w:t>
-            </w:r>
-            <w:r>
-              <w:rPr>
-                <w:sz w:val="20"/>
-                <w:szCs w:val="20"/>
-                <w:lang w:val="en-US"/>
-              </w:rPr>
-              <w:t>”</w:t>
+              <w:t>&lt;Integer, String&gt; class object with K=3 and V=”persona4”</w:t>
             </w:r>
           </w:p>
         </w:tc>
@@ -729,39 +604,7 @@
                 <w:szCs w:val="20"/>
                 <w:lang w:val="en-US"/>
               </w:rPr>
-              <w:t>&lt;Integer, String&gt; class object with K=</w:t>
-            </w:r>
-            <w:r>
-              <w:rPr>
-                <w:sz w:val="20"/>
-                <w:szCs w:val="20"/>
-                <w:lang w:val="en-US"/>
-              </w:rPr>
-              <w:t>523</w:t>
-            </w:r>
-            <w:r>
-              <w:rPr>
-                <w:sz w:val="20"/>
-                <w:szCs w:val="20"/>
-                <w:lang w:val="en-US"/>
-              </w:rPr>
-              <w:t xml:space="preserve"> and V=”persona</w:t>
-            </w:r>
-            <w:r>
-              <w:rPr>
-                <w:sz w:val="20"/>
-                <w:szCs w:val="20"/>
-                <w:lang w:val="en-US"/>
-              </w:rPr>
-              <w:t>5</w:t>
-            </w:r>
-            <w:r>
-              <w:rPr>
-                <w:sz w:val="20"/>
-                <w:szCs w:val="20"/>
-                <w:lang w:val="en-US"/>
-              </w:rPr>
-              <w:t>”</w:t>
+              <w:t>&lt;Integer, String&gt; class object with K=523 and V=”persona5”</w:t>
             </w:r>
           </w:p>
           <w:p>
@@ -788,39 +631,7 @@
                 <w:szCs w:val="20"/>
                 <w:lang w:val="en-US"/>
               </w:rPr>
-              <w:t>&lt;Integer, String&gt; class object with K=</w:t>
-            </w:r>
-            <w:r>
-              <w:rPr>
-                <w:sz w:val="20"/>
-                <w:szCs w:val="20"/>
-                <w:lang w:val="en-US"/>
-              </w:rPr>
-              <w:t>6455</w:t>
-            </w:r>
-            <w:r>
-              <w:rPr>
-                <w:sz w:val="20"/>
-                <w:szCs w:val="20"/>
-                <w:lang w:val="en-US"/>
-              </w:rPr>
-              <w:t xml:space="preserve"> and V=”persona</w:t>
-            </w:r>
-            <w:r>
-              <w:rPr>
-                <w:sz w:val="20"/>
-                <w:szCs w:val="20"/>
-                <w:lang w:val="en-US"/>
-              </w:rPr>
-              <w:t>6</w:t>
-            </w:r>
-            <w:r>
-              <w:rPr>
-                <w:sz w:val="20"/>
-                <w:szCs w:val="20"/>
-                <w:lang w:val="en-US"/>
-              </w:rPr>
-              <w:t>”</w:t>
+              <w:t>&lt;Integer, String&gt; class object with K=6455 and V=”persona6”</w:t>
             </w:r>
           </w:p>
           <w:p>
@@ -847,39 +658,7 @@
                 <w:szCs w:val="20"/>
                 <w:lang w:val="en-US"/>
               </w:rPr>
-              <w:t>&lt;Integer, String&gt; class object with K=</w:t>
-            </w:r>
-            <w:r>
-              <w:rPr>
-                <w:sz w:val="20"/>
-                <w:szCs w:val="20"/>
-                <w:lang w:val="en-US"/>
-              </w:rPr>
-              <w:t>71</w:t>
-            </w:r>
-            <w:r>
-              <w:rPr>
-                <w:sz w:val="20"/>
-                <w:szCs w:val="20"/>
-                <w:lang w:val="en-US"/>
-              </w:rPr>
-              <w:t xml:space="preserve"> and V=”persona</w:t>
-            </w:r>
-            <w:r>
-              <w:rPr>
-                <w:sz w:val="20"/>
-                <w:szCs w:val="20"/>
-                <w:lang w:val="en-US"/>
-              </w:rPr>
-              <w:t>7</w:t>
-            </w:r>
-            <w:r>
-              <w:rPr>
-                <w:sz w:val="20"/>
-                <w:szCs w:val="20"/>
-                <w:lang w:val="en-US"/>
-              </w:rPr>
-              <w:t>”</w:t>
+              <w:t>&lt;Integer, String&gt; class object with K=71 and V=”persona7”</w:t>
             </w:r>
           </w:p>
           <w:p>
@@ -906,39 +685,7 @@
                 <w:szCs w:val="20"/>
                 <w:lang w:val="en-US"/>
               </w:rPr>
-              <w:t>&lt;Integer, String&gt; class object with K=</w:t>
-            </w:r>
-            <w:r>
-              <w:rPr>
-                <w:sz w:val="20"/>
-                <w:szCs w:val="20"/>
-                <w:lang w:val="en-US"/>
-              </w:rPr>
-              <w:t xml:space="preserve">309 </w:t>
-            </w:r>
-            <w:r>
-              <w:rPr>
-                <w:sz w:val="20"/>
-                <w:szCs w:val="20"/>
-                <w:lang w:val="en-US"/>
-              </w:rPr>
-              <w:t>and V=”persona</w:t>
-            </w:r>
-            <w:r>
-              <w:rPr>
-                <w:sz w:val="20"/>
-                <w:szCs w:val="20"/>
-                <w:lang w:val="en-US"/>
-              </w:rPr>
-              <w:t>8</w:t>
-            </w:r>
-            <w:r>
-              <w:rPr>
-                <w:sz w:val="20"/>
-                <w:szCs w:val="20"/>
-                <w:lang w:val="en-US"/>
-              </w:rPr>
-              <w:t>”</w:t>
+              <w:t>&lt;Integer, String&gt; class object with K=309 and V=”persona8”</w:t>
             </w:r>
           </w:p>
           <w:p>
@@ -965,39 +712,7 @@
                 <w:szCs w:val="20"/>
                 <w:lang w:val="en-US"/>
               </w:rPr>
-              <w:t>&lt;Integer, String&gt; class object with K=</w:t>
-            </w:r>
-            <w:r>
-              <w:rPr>
-                <w:sz w:val="20"/>
-                <w:szCs w:val="20"/>
-                <w:lang w:val="en-US"/>
-              </w:rPr>
-              <w:t>864</w:t>
-            </w:r>
-            <w:r>
-              <w:rPr>
-                <w:sz w:val="20"/>
-                <w:szCs w:val="20"/>
-                <w:lang w:val="en-US"/>
-              </w:rPr>
-              <w:t xml:space="preserve"> and V=”persona</w:t>
-            </w:r>
-            <w:r>
-              <w:rPr>
-                <w:sz w:val="20"/>
-                <w:szCs w:val="20"/>
-                <w:lang w:val="en-US"/>
-              </w:rPr>
-              <w:t>9</w:t>
-            </w:r>
-            <w:r>
-              <w:rPr>
-                <w:sz w:val="20"/>
-                <w:szCs w:val="20"/>
-                <w:lang w:val="en-US"/>
-              </w:rPr>
-              <w:t>”</w:t>
+              <w:t>&lt;Integer, String&gt; class object with K=864 and V=”persona9”</w:t>
             </w:r>
           </w:p>
           <w:p>
@@ -1024,39 +739,7 @@
                 <w:szCs w:val="20"/>
                 <w:lang w:val="en-US"/>
               </w:rPr>
-              <w:t>&lt;Integer, String&gt; class object with K=</w:t>
-            </w:r>
-            <w:r>
-              <w:rPr>
-                <w:sz w:val="20"/>
-                <w:szCs w:val="20"/>
-                <w:lang w:val="en-US"/>
-              </w:rPr>
-              <w:t>69</w:t>
-            </w:r>
-            <w:r>
-              <w:rPr>
-                <w:sz w:val="20"/>
-                <w:szCs w:val="20"/>
-                <w:lang w:val="en-US"/>
-              </w:rPr>
-              <w:t xml:space="preserve"> and V=”persona</w:t>
-            </w:r>
-            <w:r>
-              <w:rPr>
-                <w:sz w:val="20"/>
-                <w:szCs w:val="20"/>
-                <w:lang w:val="en-US"/>
-              </w:rPr>
-              <w:t>10</w:t>
-            </w:r>
-            <w:r>
-              <w:rPr>
-                <w:sz w:val="20"/>
-                <w:szCs w:val="20"/>
-                <w:lang w:val="en-US"/>
-              </w:rPr>
-              <w:t>”</w:t>
+              <w:t>&lt;Integer, String&gt; class object with K=69 and V=”persona10”</w:t>
             </w:r>
           </w:p>
           <w:p>
@@ -1083,39 +766,7 @@
                 <w:szCs w:val="20"/>
                 <w:lang w:val="en-US"/>
               </w:rPr>
-              <w:t>&lt;Integer, String&gt; class object with K=</w:t>
-            </w:r>
-            <w:r>
-              <w:rPr>
-                <w:sz w:val="20"/>
-                <w:szCs w:val="20"/>
-                <w:lang w:val="en-US"/>
-              </w:rPr>
-              <w:t>4879</w:t>
-            </w:r>
-            <w:r>
-              <w:rPr>
-                <w:sz w:val="20"/>
-                <w:szCs w:val="20"/>
-                <w:lang w:val="en-US"/>
-              </w:rPr>
-              <w:t xml:space="preserve"> and V=”persona</w:t>
-            </w:r>
-            <w:r>
-              <w:rPr>
-                <w:sz w:val="20"/>
-                <w:szCs w:val="20"/>
-                <w:lang w:val="en-US"/>
-              </w:rPr>
-              <w:t>11</w:t>
-            </w:r>
-            <w:r>
-              <w:rPr>
-                <w:sz w:val="20"/>
-                <w:szCs w:val="20"/>
-                <w:lang w:val="en-US"/>
-              </w:rPr>
-              <w:t>”</w:t>
+              <w:t>&lt;Integer, String&gt; class object with K=4879 and V=”persona11”</w:t>
             </w:r>
           </w:p>
           <w:p>
@@ -1142,39 +793,7 @@
                 <w:szCs w:val="20"/>
                 <w:lang w:val="en-US"/>
               </w:rPr>
-              <w:t>&lt;Integer, String&gt; class object with K=</w:t>
-            </w:r>
-            <w:r>
-              <w:rPr>
-                <w:sz w:val="20"/>
-                <w:szCs w:val="20"/>
-                <w:lang w:val="en-US"/>
-              </w:rPr>
-              <w:t>305</w:t>
-            </w:r>
-            <w:r>
-              <w:rPr>
-                <w:sz w:val="20"/>
-                <w:szCs w:val="20"/>
-                <w:lang w:val="en-US"/>
-              </w:rPr>
-              <w:t xml:space="preserve"> and V=”persona</w:t>
-            </w:r>
-            <w:r>
-              <w:rPr>
-                <w:sz w:val="20"/>
-                <w:szCs w:val="20"/>
-                <w:lang w:val="en-US"/>
-              </w:rPr>
-              <w:t>12</w:t>
-            </w:r>
-            <w:r>
-              <w:rPr>
-                <w:sz w:val="20"/>
-                <w:szCs w:val="20"/>
-                <w:lang w:val="en-US"/>
-              </w:rPr>
-              <w:t>”</w:t>
+              <w:t>&lt;Integer, String&gt; class object with K=305 and V=”persona12”</w:t>
             </w:r>
           </w:p>
           <w:p>
@@ -1201,39 +820,7 @@
                 <w:szCs w:val="20"/>
                 <w:lang w:val="en-US"/>
               </w:rPr>
-              <w:t>&lt;Integer, String&gt; class object with K=</w:t>
-            </w:r>
-            <w:r>
-              <w:rPr>
-                <w:sz w:val="20"/>
-                <w:szCs w:val="20"/>
-                <w:lang w:val="en-US"/>
-              </w:rPr>
-              <w:t>956</w:t>
-            </w:r>
-            <w:r>
-              <w:rPr>
-                <w:sz w:val="20"/>
-                <w:szCs w:val="20"/>
-                <w:lang w:val="en-US"/>
-              </w:rPr>
-              <w:t xml:space="preserve"> and V=”persona</w:t>
-            </w:r>
-            <w:r>
-              <w:rPr>
-                <w:sz w:val="20"/>
-                <w:szCs w:val="20"/>
-                <w:lang w:val="en-US"/>
-              </w:rPr>
-              <w:t>13</w:t>
-            </w:r>
-            <w:r>
-              <w:rPr>
-                <w:sz w:val="20"/>
-                <w:szCs w:val="20"/>
-                <w:lang w:val="en-US"/>
-              </w:rPr>
-              <w:t>”</w:t>
+              <w:t>&lt;Integer, String&gt; class object with K=956 and V=”persona13”</w:t>
             </w:r>
           </w:p>
           <w:p>
@@ -1260,39 +847,7 @@
                 <w:szCs w:val="20"/>
                 <w:lang w:val="en-US"/>
               </w:rPr>
-              <w:t>&lt;Integer, String&gt; class object with K=</w:t>
-            </w:r>
-            <w:r>
-              <w:rPr>
-                <w:sz w:val="20"/>
-                <w:szCs w:val="20"/>
-                <w:lang w:val="en-US"/>
-              </w:rPr>
-              <w:t>895</w:t>
-            </w:r>
-            <w:r>
-              <w:rPr>
-                <w:sz w:val="20"/>
-                <w:szCs w:val="20"/>
-                <w:lang w:val="en-US"/>
-              </w:rPr>
-              <w:t xml:space="preserve"> and V=”persona1</w:t>
-            </w:r>
-            <w:r>
-              <w:rPr>
-                <w:sz w:val="20"/>
-                <w:szCs w:val="20"/>
-                <w:lang w:val="en-US"/>
-              </w:rPr>
-              <w:t>4</w:t>
-            </w:r>
-            <w:r>
-              <w:rPr>
-                <w:sz w:val="20"/>
-                <w:szCs w:val="20"/>
-                <w:lang w:val="en-US"/>
-              </w:rPr>
-              <w:t>”</w:t>
+              <w:t>&lt;Integer, String&gt; class object with K=895 and V=”persona14”</w:t>
             </w:r>
           </w:p>
           <w:p>
@@ -1319,39 +874,7 @@
                 <w:szCs w:val="20"/>
                 <w:lang w:val="en-US"/>
               </w:rPr>
-              <w:t>&lt;Integer, String&gt; class object with K=</w:t>
-            </w:r>
-            <w:r>
-              <w:rPr>
-                <w:sz w:val="20"/>
-                <w:szCs w:val="20"/>
-                <w:lang w:val="en-US"/>
-              </w:rPr>
-              <w:t>425</w:t>
-            </w:r>
-            <w:r>
-              <w:rPr>
-                <w:sz w:val="20"/>
-                <w:szCs w:val="20"/>
-                <w:lang w:val="en-US"/>
-              </w:rPr>
-              <w:t xml:space="preserve"> and V=”persona1</w:t>
-            </w:r>
-            <w:r>
-              <w:rPr>
-                <w:sz w:val="20"/>
-                <w:szCs w:val="20"/>
-                <w:lang w:val="en-US"/>
-              </w:rPr>
-              <w:t>5</w:t>
-            </w:r>
-            <w:r>
-              <w:rPr>
-                <w:sz w:val="20"/>
-                <w:szCs w:val="20"/>
-                <w:lang w:val="en-US"/>
-              </w:rPr>
-              <w:t>”</w:t>
+              <w:t>&lt;Integer, String&gt; class object with K=425 and V=”persona15”</w:t>
             </w:r>
           </w:p>
           <w:p>
@@ -1378,39 +901,7 @@
                 <w:szCs w:val="20"/>
                 <w:lang w:val="en-US"/>
               </w:rPr>
-              <w:t>&lt;Integer, String&gt; class object with K=</w:t>
-            </w:r>
-            <w:r>
-              <w:rPr>
-                <w:sz w:val="20"/>
-                <w:szCs w:val="20"/>
-                <w:lang w:val="en-US"/>
-              </w:rPr>
-              <w:t>532</w:t>
-            </w:r>
-            <w:r>
-              <w:rPr>
-                <w:sz w:val="20"/>
-                <w:szCs w:val="20"/>
-                <w:lang w:val="en-US"/>
-              </w:rPr>
-              <w:t xml:space="preserve"> and V=”persona1</w:t>
-            </w:r>
-            <w:r>
-              <w:rPr>
-                <w:sz w:val="20"/>
-                <w:szCs w:val="20"/>
-                <w:lang w:val="en-US"/>
-              </w:rPr>
-              <w:t>6</w:t>
-            </w:r>
-            <w:r>
-              <w:rPr>
-                <w:sz w:val="20"/>
-                <w:szCs w:val="20"/>
-                <w:lang w:val="en-US"/>
-              </w:rPr>
-              <w:t>”</w:t>
+              <w:t>&lt;Integer, String&gt; class object with K=532 and V=”persona16”</w:t>
             </w:r>
           </w:p>
         </w:tc>
@@ -1542,23 +1033,7 @@
                 <w:szCs w:val="20"/>
                 <w:lang w:val="en-US"/>
               </w:rPr>
-              <w:t>&lt;Integer, String&gt; class object with K=</w:t>
-            </w:r>
-            <w:r>
-              <w:rPr>
-                <w:sz w:val="20"/>
-                <w:szCs w:val="20"/>
-                <w:lang w:val="en-US"/>
-              </w:rPr>
-              <w:t>1</w:t>
-            </w:r>
-            <w:r>
-              <w:rPr>
-                <w:sz w:val="20"/>
-                <w:szCs w:val="20"/>
-                <w:lang w:val="en-US"/>
-              </w:rPr>
-              <w:t xml:space="preserve"> and V=”persona2”</w:t>
+              <w:t>&lt;Integer, String&gt; class object with K=1 and V=”persona2”</w:t>
             </w:r>
           </w:p>
           <w:p>
@@ -1585,23 +1060,7 @@
                 <w:szCs w:val="20"/>
                 <w:lang w:val="en-US"/>
               </w:rPr>
-              <w:t>&lt;Integer, String&gt; class object with K=</w:t>
-            </w:r>
-            <w:r>
-              <w:rPr>
-                <w:sz w:val="20"/>
-                <w:szCs w:val="20"/>
-                <w:lang w:val="en-US"/>
-              </w:rPr>
-              <w:t xml:space="preserve">1 </w:t>
-            </w:r>
-            <w:r>
-              <w:rPr>
-                <w:sz w:val="20"/>
-                <w:szCs w:val="20"/>
-                <w:lang w:val="en-US"/>
-              </w:rPr>
-              <w:t>and V=”persona3”</w:t>
+              <w:t>&lt;Integer, String&gt; class object with K=1 and V=”persona3”</w:t>
             </w:r>
           </w:p>
           <w:p>
@@ -1628,23 +1087,7 @@
                 <w:szCs w:val="20"/>
                 <w:lang w:val="en-US"/>
               </w:rPr>
-              <w:t>&lt;Integer, String&gt; class object with K=</w:t>
-            </w:r>
-            <w:r>
-              <w:rPr>
-                <w:sz w:val="20"/>
-                <w:szCs w:val="20"/>
-                <w:lang w:val="en-US"/>
-              </w:rPr>
-              <w:t>1</w:t>
-            </w:r>
-            <w:r>
-              <w:rPr>
-                <w:sz w:val="20"/>
-                <w:szCs w:val="20"/>
-                <w:lang w:val="en-US"/>
-              </w:rPr>
-              <w:t xml:space="preserve"> and V=”persona4”</w:t>
+              <w:t>&lt;Integer, String&gt; class object with K=1 and V=”persona4”</w:t>
             </w:r>
           </w:p>
         </w:tc>
@@ -1755,42 +1198,43 @@
                 <w:szCs w:val="20"/>
                 <w:lang w:val="en-US"/>
               </w:rPr>
-              <w:t>Test Objective</w:t>
-            </w:r>
-            <w:r>
-              <w:rPr>
-                <w:b/>
-                <w:sz w:val="20"/>
-                <w:szCs w:val="20"/>
-                <w:lang w:val="en-US"/>
-              </w:rPr>
-              <w:t>:</w:t>
-            </w:r>
-            <w:r>
-              <w:rPr>
-                <w:b/>
-                <w:sz w:val="20"/>
-                <w:szCs w:val="20"/>
-                <w:lang w:val="en-US"/>
-              </w:rPr>
-              <w:t xml:space="preserve"> Verify that objects are added and can be retriev</w:t>
-            </w:r>
-            <w:r>
-              <w:rPr>
-                <w:b/>
-                <w:sz w:val="20"/>
-                <w:szCs w:val="20"/>
-                <w:lang w:val="en-US"/>
-              </w:rPr>
-              <w:t>ed by their id</w:t>
-            </w:r>
-            <w:r>
-              <w:rPr>
-                <w:sz w:val="20"/>
-                <w:szCs w:val="20"/>
-                <w:lang w:val="en-US"/>
-              </w:rPr>
-              <w:t xml:space="preserve"> </w:t>
+              <w:t xml:space="preserve">Test Objective: </w:t>
+            </w:r>
+            <w:r>
+              <w:rPr>
+                <w:bCs/>
+                <w:sz w:val="20"/>
+                <w:szCs w:val="20"/>
+                <w:lang w:val="en-US"/>
+              </w:rPr>
+              <w:t>Verify that objects</w:t>
+            </w:r>
+            <w:r>
+              <w:rPr>
+                <w:bCs/>
+                <w:sz w:val="20"/>
+                <w:szCs w:val="20"/>
+                <w:lang w:val="en-US"/>
+              </w:rPr>
+              <w:t xml:space="preserve"> that</w:t>
+            </w:r>
+            <w:r>
+              <w:rPr>
+                <w:bCs/>
+                <w:sz w:val="20"/>
+                <w:szCs w:val="20"/>
+                <w:lang w:val="en-US"/>
+              </w:rPr>
+              <w:t xml:space="preserve"> are added and can be retrieved by their i</w:t>
+            </w:r>
+            <w:r>
+              <w:rPr>
+                <w:bCs/>
+                <w:sz w:val="20"/>
+                <w:szCs w:val="20"/>
+                <w:lang w:val="en-US"/>
+              </w:rPr>
+              <w:t>d when the table has no collisions, when it has collisions, and when it has objects with the same key</w:t>
             </w:r>
           </w:p>
         </w:tc>
@@ -2114,38 +1558,24 @@
                 <w:sz w:val="20"/>
                 <w:szCs w:val="20"/>
               </w:rPr>
-              <w:t>K</w:t>
-            </w:r>
-            <w:r>
-              <w:rPr>
-                <w:sz w:val="20"/>
-                <w:szCs w:val="20"/>
-              </w:rPr>
-              <w:t>=456,</w:t>
-            </w:r>
-          </w:p>
-          <w:p>
-            <w:pPr>
-              <w:widowControl w:val="0"/>
-              <w:spacing w:line="240" w:lineRule="auto"/>
-              <w:rPr>
-                <w:sz w:val="20"/>
-                <w:szCs w:val="20"/>
-              </w:rPr>
-            </w:pPr>
-            <w:r>
-              <w:rPr>
-                <w:sz w:val="20"/>
-                <w:szCs w:val="20"/>
-              </w:rPr>
-              <w:t>K=</w:t>
-            </w:r>
-            <w:r>
-              <w:rPr>
-                <w:sz w:val="20"/>
-                <w:szCs w:val="20"/>
-              </w:rPr>
-              <w:t>719,</w:t>
+              <w:t>K=456,</w:t>
+            </w:r>
+          </w:p>
+          <w:p>
+            <w:pPr>
+              <w:widowControl w:val="0"/>
+              <w:spacing w:line="240" w:lineRule="auto"/>
+              <w:rPr>
+                <w:sz w:val="20"/>
+                <w:szCs w:val="20"/>
+              </w:rPr>
+            </w:pPr>
+            <w:r>
+              <w:rPr>
+                <w:sz w:val="20"/>
+                <w:szCs w:val="20"/>
+              </w:rPr>
+              <w:t>K=719,</w:t>
             </w:r>
           </w:p>
           <w:p>
@@ -2192,23 +1622,7 @@
                 <w:sz w:val="20"/>
                 <w:szCs w:val="20"/>
               </w:rPr>
-              <w:t>V</w:t>
-            </w:r>
-            <w:proofErr w:type="gramStart"/>
-            <w:r>
-              <w:rPr>
-                <w:sz w:val="20"/>
-                <w:szCs w:val="20"/>
-              </w:rPr>
-              <w:t>=”persona</w:t>
-            </w:r>
-            <w:proofErr w:type="gramEnd"/>
-            <w:r>
-              <w:rPr>
-                <w:sz w:val="20"/>
-                <w:szCs w:val="20"/>
-              </w:rPr>
-              <w:t>1”</w:t>
+              <w:t>V=”persona1”</w:t>
             </w:r>
             <w:r>
               <w:rPr>
@@ -2232,23 +1646,7 @@
                 <w:sz w:val="20"/>
                 <w:szCs w:val="20"/>
               </w:rPr>
-              <w:t>V</w:t>
-            </w:r>
-            <w:proofErr w:type="gramStart"/>
-            <w:r>
-              <w:rPr>
-                <w:sz w:val="20"/>
-                <w:szCs w:val="20"/>
-              </w:rPr>
-              <w:t>=”persona</w:t>
-            </w:r>
-            <w:proofErr w:type="gramEnd"/>
-            <w:r>
-              <w:rPr>
-                <w:sz w:val="20"/>
-                <w:szCs w:val="20"/>
-              </w:rPr>
-              <w:t>2”</w:t>
+              <w:t>V=”persona2”</w:t>
             </w:r>
             <w:r>
               <w:rPr>
@@ -2272,23 +1670,7 @@
                 <w:sz w:val="20"/>
                 <w:szCs w:val="20"/>
               </w:rPr>
-              <w:t>V</w:t>
-            </w:r>
-            <w:proofErr w:type="gramStart"/>
-            <w:r>
-              <w:rPr>
-                <w:sz w:val="20"/>
-                <w:szCs w:val="20"/>
-              </w:rPr>
-              <w:t>=”persona</w:t>
-            </w:r>
-            <w:proofErr w:type="gramEnd"/>
-            <w:r>
-              <w:rPr>
-                <w:sz w:val="20"/>
-                <w:szCs w:val="20"/>
-              </w:rPr>
-              <w:t>3”</w:t>
+              <w:t>V=”persona3”</w:t>
             </w:r>
             <w:r>
               <w:rPr>
@@ -2312,23 +1694,7 @@
                 <w:sz w:val="20"/>
                 <w:szCs w:val="20"/>
               </w:rPr>
-              <w:t>V</w:t>
-            </w:r>
-            <w:proofErr w:type="gramStart"/>
-            <w:r>
-              <w:rPr>
-                <w:sz w:val="20"/>
-                <w:szCs w:val="20"/>
-              </w:rPr>
-              <w:t>=”persona</w:t>
-            </w:r>
-            <w:proofErr w:type="gramEnd"/>
-            <w:r>
-              <w:rPr>
-                <w:sz w:val="20"/>
-                <w:szCs w:val="20"/>
-              </w:rPr>
-              <w:t>4”</w:t>
+              <w:t>V=”persona4”</w:t>
             </w:r>
             <w:r>
               <w:rPr>
@@ -2473,12 +1839,14 @@
               <w:rPr>
                 <w:sz w:val="20"/>
                 <w:szCs w:val="20"/>
-              </w:rPr>
-            </w:pPr>
-            <w:r>
-              <w:rPr>
-                <w:sz w:val="20"/>
-                <w:szCs w:val="20"/>
+                <w:lang w:val="en-US"/>
+              </w:rPr>
+            </w:pPr>
+            <w:r>
+              <w:rPr>
+                <w:sz w:val="20"/>
+                <w:szCs w:val="20"/>
+                <w:lang w:val="en-US"/>
               </w:rPr>
               <w:t>K=1,</w:t>
             </w:r>
@@ -2490,12 +1858,14 @@
               <w:rPr>
                 <w:sz w:val="20"/>
                 <w:szCs w:val="20"/>
-              </w:rPr>
-            </w:pPr>
-            <w:r>
-              <w:rPr>
-                <w:sz w:val="20"/>
-                <w:szCs w:val="20"/>
+                <w:lang w:val="en-US"/>
+              </w:rPr>
+            </w:pPr>
+            <w:r>
+              <w:rPr>
+                <w:sz w:val="20"/>
+                <w:szCs w:val="20"/>
+                <w:lang w:val="en-US"/>
               </w:rPr>
               <w:t>K=456,</w:t>
             </w:r>
@@ -2507,12 +1877,14 @@
               <w:rPr>
                 <w:sz w:val="20"/>
                 <w:szCs w:val="20"/>
-              </w:rPr>
-            </w:pPr>
-            <w:r>
-              <w:rPr>
-                <w:sz w:val="20"/>
-                <w:szCs w:val="20"/>
+                <w:lang w:val="en-US"/>
+              </w:rPr>
+            </w:pPr>
+            <w:r>
+              <w:rPr>
+                <w:sz w:val="20"/>
+                <w:szCs w:val="20"/>
+                <w:lang w:val="en-US"/>
               </w:rPr>
               <w:t>K=719,</w:t>
             </w:r>
@@ -2524,12 +1896,14 @@
               <w:rPr>
                 <w:sz w:val="20"/>
                 <w:szCs w:val="20"/>
-              </w:rPr>
-            </w:pPr>
-            <w:r>
-              <w:rPr>
-                <w:sz w:val="20"/>
-                <w:szCs w:val="20"/>
+                <w:lang w:val="en-US"/>
+              </w:rPr>
+            </w:pPr>
+            <w:r>
+              <w:rPr>
+                <w:sz w:val="20"/>
+                <w:szCs w:val="20"/>
+                <w:lang w:val="en-US"/>
               </w:rPr>
               <w:t>K=3,</w:t>
             </w:r>
@@ -2550,93 +1924,45 @@
                 <w:szCs w:val="20"/>
                 <w:lang w:val="en-US"/>
               </w:rPr>
-              <w:t>K=</w:t>
-            </w:r>
-            <w:r>
-              <w:rPr>
-                <w:sz w:val="20"/>
-                <w:szCs w:val="20"/>
-                <w:lang w:val="en-US"/>
-              </w:rPr>
-              <w:t>523</w:t>
-            </w:r>
-            <w:r>
-              <w:rPr>
-                <w:sz w:val="20"/>
-                <w:szCs w:val="20"/>
-                <w:lang w:val="en-US"/>
-              </w:rPr>
-              <w:t>,</w:t>
-            </w:r>
-          </w:p>
-          <w:p>
-            <w:pPr>
-              <w:widowControl w:val="0"/>
-              <w:spacing w:line="240" w:lineRule="auto"/>
-              <w:rPr>
-                <w:sz w:val="20"/>
-                <w:szCs w:val="20"/>
-                <w:lang w:val="en-US"/>
-              </w:rPr>
-            </w:pPr>
-            <w:r>
-              <w:rPr>
-                <w:sz w:val="20"/>
-                <w:szCs w:val="20"/>
-                <w:lang w:val="en-US"/>
-              </w:rPr>
-              <w:t>K=</w:t>
-            </w:r>
-            <w:r>
-              <w:rPr>
-                <w:sz w:val="20"/>
-                <w:szCs w:val="20"/>
-                <w:lang w:val="en-US"/>
-              </w:rPr>
-              <w:t>6455</w:t>
-            </w:r>
-            <w:r>
-              <w:rPr>
-                <w:sz w:val="20"/>
-                <w:szCs w:val="20"/>
-                <w:lang w:val="en-US"/>
-              </w:rPr>
-              <w:t>,</w:t>
-            </w:r>
-          </w:p>
-          <w:p>
-            <w:pPr>
-              <w:widowControl w:val="0"/>
-              <w:spacing w:line="240" w:lineRule="auto"/>
-              <w:rPr>
-                <w:sz w:val="20"/>
-                <w:szCs w:val="20"/>
-                <w:lang w:val="en-US"/>
-              </w:rPr>
-            </w:pPr>
-            <w:r>
-              <w:rPr>
-                <w:sz w:val="20"/>
-                <w:szCs w:val="20"/>
-                <w:lang w:val="en-US"/>
-              </w:rPr>
-              <w:t>K=</w:t>
-            </w:r>
-            <w:r>
-              <w:rPr>
-                <w:sz w:val="20"/>
-                <w:szCs w:val="20"/>
-                <w:lang w:val="en-US"/>
-              </w:rPr>
-              <w:t>71</w:t>
-            </w:r>
-            <w:r>
-              <w:rPr>
-                <w:sz w:val="20"/>
-                <w:szCs w:val="20"/>
-                <w:lang w:val="en-US"/>
-              </w:rPr>
-              <w:t>,</w:t>
+              <w:t>K=523,</w:t>
+            </w:r>
+          </w:p>
+          <w:p>
+            <w:pPr>
+              <w:widowControl w:val="0"/>
+              <w:spacing w:line="240" w:lineRule="auto"/>
+              <w:rPr>
+                <w:sz w:val="20"/>
+                <w:szCs w:val="20"/>
+                <w:lang w:val="en-US"/>
+              </w:rPr>
+            </w:pPr>
+            <w:r>
+              <w:rPr>
+                <w:sz w:val="20"/>
+                <w:szCs w:val="20"/>
+                <w:lang w:val="en-US"/>
+              </w:rPr>
+              <w:t>K=6455,</w:t>
+            </w:r>
+          </w:p>
+          <w:p>
+            <w:pPr>
+              <w:widowControl w:val="0"/>
+              <w:spacing w:line="240" w:lineRule="auto"/>
+              <w:rPr>
+                <w:sz w:val="20"/>
+                <w:szCs w:val="20"/>
+                <w:lang w:val="en-US"/>
+              </w:rPr>
+            </w:pPr>
+            <w:r>
+              <w:rPr>
+                <w:sz w:val="20"/>
+                <w:szCs w:val="20"/>
+                <w:lang w:val="en-US"/>
+              </w:rPr>
+              <w:t>K=71,</w:t>
             </w:r>
           </w:p>
           <w:p>
@@ -2975,23 +2301,7 @@
                 <w:szCs w:val="20"/>
               </w:rPr>
               <w:lastRenderedPageBreak/>
-              <w:t>V</w:t>
-            </w:r>
-            <w:proofErr w:type="gramStart"/>
-            <w:r>
-              <w:rPr>
-                <w:sz w:val="20"/>
-                <w:szCs w:val="20"/>
-              </w:rPr>
-              <w:t>=”persona</w:t>
-            </w:r>
-            <w:proofErr w:type="gramEnd"/>
-            <w:r>
-              <w:rPr>
-                <w:sz w:val="20"/>
-                <w:szCs w:val="20"/>
-              </w:rPr>
-              <w:t>1”</w:t>
+              <w:t>V=”persona1”</w:t>
             </w:r>
             <w:r>
               <w:rPr>
@@ -3015,23 +2325,7 @@
                 <w:sz w:val="20"/>
                 <w:szCs w:val="20"/>
               </w:rPr>
-              <w:t>V</w:t>
-            </w:r>
-            <w:proofErr w:type="gramStart"/>
-            <w:r>
-              <w:rPr>
-                <w:sz w:val="20"/>
-                <w:szCs w:val="20"/>
-              </w:rPr>
-              <w:t>=”persona</w:t>
-            </w:r>
-            <w:proofErr w:type="gramEnd"/>
-            <w:r>
-              <w:rPr>
-                <w:sz w:val="20"/>
-                <w:szCs w:val="20"/>
-              </w:rPr>
-              <w:t>2”</w:t>
+              <w:t>V=”persona2”</w:t>
             </w:r>
             <w:r>
               <w:rPr>
@@ -3055,23 +2349,7 @@
                 <w:sz w:val="20"/>
                 <w:szCs w:val="20"/>
               </w:rPr>
-              <w:t>V</w:t>
-            </w:r>
-            <w:proofErr w:type="gramStart"/>
-            <w:r>
-              <w:rPr>
-                <w:sz w:val="20"/>
-                <w:szCs w:val="20"/>
-              </w:rPr>
-              <w:t>=”persona</w:t>
-            </w:r>
-            <w:proofErr w:type="gramEnd"/>
-            <w:r>
-              <w:rPr>
-                <w:sz w:val="20"/>
-                <w:szCs w:val="20"/>
-              </w:rPr>
-              <w:t>3”</w:t>
+              <w:t>V=”persona3”</w:t>
             </w:r>
             <w:r>
               <w:rPr>
@@ -3095,23 +2373,7 @@
                 <w:sz w:val="20"/>
                 <w:szCs w:val="20"/>
               </w:rPr>
-              <w:t>V</w:t>
-            </w:r>
-            <w:proofErr w:type="gramStart"/>
-            <w:r>
-              <w:rPr>
-                <w:sz w:val="20"/>
-                <w:szCs w:val="20"/>
-              </w:rPr>
-              <w:t>=”persona</w:t>
-            </w:r>
-            <w:proofErr w:type="gramEnd"/>
-            <w:r>
-              <w:rPr>
-                <w:sz w:val="20"/>
-                <w:szCs w:val="20"/>
-              </w:rPr>
-              <w:t>4”</w:t>
+              <w:t>V=”persona4”</w:t>
             </w:r>
             <w:r>
               <w:rPr>
@@ -3135,30 +2397,7 @@
                 <w:sz w:val="20"/>
                 <w:szCs w:val="20"/>
               </w:rPr>
-              <w:t>V</w:t>
-            </w:r>
-            <w:proofErr w:type="gramStart"/>
-            <w:r>
-              <w:rPr>
-                <w:sz w:val="20"/>
-                <w:szCs w:val="20"/>
-              </w:rPr>
-              <w:t>=”persona</w:t>
-            </w:r>
-            <w:proofErr w:type="gramEnd"/>
-            <w:r>
-              <w:rPr>
-                <w:sz w:val="20"/>
-                <w:szCs w:val="20"/>
-              </w:rPr>
-              <w:t>5</w:t>
-            </w:r>
-            <w:r>
-              <w:rPr>
-                <w:sz w:val="20"/>
-                <w:szCs w:val="20"/>
-              </w:rPr>
-              <w:t>”</w:t>
+              <w:t>V=”persona5”</w:t>
             </w:r>
             <w:r>
               <w:rPr>
@@ -3182,30 +2421,7 @@
                 <w:sz w:val="20"/>
                 <w:szCs w:val="20"/>
               </w:rPr>
-              <w:t>V</w:t>
-            </w:r>
-            <w:proofErr w:type="gramStart"/>
-            <w:r>
-              <w:rPr>
-                <w:sz w:val="20"/>
-                <w:szCs w:val="20"/>
-              </w:rPr>
-              <w:t>=”persona</w:t>
-            </w:r>
-            <w:proofErr w:type="gramEnd"/>
-            <w:r>
-              <w:rPr>
-                <w:sz w:val="20"/>
-                <w:szCs w:val="20"/>
-              </w:rPr>
-              <w:t>6</w:t>
-            </w:r>
-            <w:r>
-              <w:rPr>
-                <w:sz w:val="20"/>
-                <w:szCs w:val="20"/>
-              </w:rPr>
-              <w:t>”</w:t>
+              <w:t>V=”persona6”</w:t>
             </w:r>
             <w:r>
               <w:rPr>
@@ -3229,30 +2445,7 @@
                 <w:sz w:val="20"/>
                 <w:szCs w:val="20"/>
               </w:rPr>
-              <w:t>V</w:t>
-            </w:r>
-            <w:proofErr w:type="gramStart"/>
-            <w:r>
-              <w:rPr>
-                <w:sz w:val="20"/>
-                <w:szCs w:val="20"/>
-              </w:rPr>
-              <w:t>=”persona</w:t>
-            </w:r>
-            <w:proofErr w:type="gramEnd"/>
-            <w:r>
-              <w:rPr>
-                <w:sz w:val="20"/>
-                <w:szCs w:val="20"/>
-              </w:rPr>
-              <w:t>7</w:t>
-            </w:r>
-            <w:r>
-              <w:rPr>
-                <w:sz w:val="20"/>
-                <w:szCs w:val="20"/>
-              </w:rPr>
-              <w:t>”</w:t>
+              <w:t>V=”persona7”</w:t>
             </w:r>
             <w:r>
               <w:rPr>
@@ -3276,30 +2469,7 @@
                 <w:sz w:val="20"/>
                 <w:szCs w:val="20"/>
               </w:rPr>
-              <w:t>V</w:t>
-            </w:r>
-            <w:proofErr w:type="gramStart"/>
-            <w:r>
-              <w:rPr>
-                <w:sz w:val="20"/>
-                <w:szCs w:val="20"/>
-              </w:rPr>
-              <w:t>=”persona</w:t>
-            </w:r>
-            <w:proofErr w:type="gramEnd"/>
-            <w:r>
-              <w:rPr>
-                <w:sz w:val="20"/>
-                <w:szCs w:val="20"/>
-              </w:rPr>
-              <w:t>8</w:t>
-            </w:r>
-            <w:r>
-              <w:rPr>
-                <w:sz w:val="20"/>
-                <w:szCs w:val="20"/>
-              </w:rPr>
-              <w:t>”</w:t>
+              <w:t>V=”persona8”</w:t>
             </w:r>
             <w:r>
               <w:rPr>
@@ -3323,30 +2493,7 @@
                 <w:sz w:val="20"/>
                 <w:szCs w:val="20"/>
               </w:rPr>
-              <w:t>V</w:t>
-            </w:r>
-            <w:proofErr w:type="gramStart"/>
-            <w:r>
-              <w:rPr>
-                <w:sz w:val="20"/>
-                <w:szCs w:val="20"/>
-              </w:rPr>
-              <w:t>=”persona</w:t>
-            </w:r>
-            <w:proofErr w:type="gramEnd"/>
-            <w:r>
-              <w:rPr>
-                <w:sz w:val="20"/>
-                <w:szCs w:val="20"/>
-              </w:rPr>
-              <w:t>9</w:t>
-            </w:r>
-            <w:r>
-              <w:rPr>
-                <w:sz w:val="20"/>
-                <w:szCs w:val="20"/>
-              </w:rPr>
-              <w:t>”</w:t>
+              <w:t>V=”persona9”</w:t>
             </w:r>
             <w:r>
               <w:rPr>
@@ -3370,30 +2517,7 @@
                 <w:sz w:val="20"/>
                 <w:szCs w:val="20"/>
               </w:rPr>
-              <w:t>V</w:t>
-            </w:r>
-            <w:proofErr w:type="gramStart"/>
-            <w:r>
-              <w:rPr>
-                <w:sz w:val="20"/>
-                <w:szCs w:val="20"/>
-              </w:rPr>
-              <w:t>=”persona</w:t>
-            </w:r>
-            <w:proofErr w:type="gramEnd"/>
-            <w:r>
-              <w:rPr>
-                <w:sz w:val="20"/>
-                <w:szCs w:val="20"/>
-              </w:rPr>
-              <w:t>10</w:t>
-            </w:r>
-            <w:r>
-              <w:rPr>
-                <w:sz w:val="20"/>
-                <w:szCs w:val="20"/>
-              </w:rPr>
-              <w:t>”</w:t>
+              <w:t>V=”persona10”</w:t>
             </w:r>
             <w:r>
               <w:rPr>
@@ -3418,30 +2542,7 @@
                 <w:szCs w:val="20"/>
               </w:rPr>
               <w:lastRenderedPageBreak/>
-              <w:t>V</w:t>
-            </w:r>
-            <w:proofErr w:type="gramStart"/>
-            <w:r>
-              <w:rPr>
-                <w:sz w:val="20"/>
-                <w:szCs w:val="20"/>
-              </w:rPr>
-              <w:t>=”persona</w:t>
-            </w:r>
-            <w:proofErr w:type="gramEnd"/>
-            <w:r>
-              <w:rPr>
-                <w:sz w:val="20"/>
-                <w:szCs w:val="20"/>
-              </w:rPr>
-              <w:t>11</w:t>
-            </w:r>
-            <w:r>
-              <w:rPr>
-                <w:sz w:val="20"/>
-                <w:szCs w:val="20"/>
-              </w:rPr>
-              <w:t>”</w:t>
+              <w:t>V=”persona11”</w:t>
             </w:r>
             <w:r>
               <w:rPr>
@@ -3465,30 +2566,7 @@
                 <w:sz w:val="20"/>
                 <w:szCs w:val="20"/>
               </w:rPr>
-              <w:t>V</w:t>
-            </w:r>
-            <w:proofErr w:type="gramStart"/>
-            <w:r>
-              <w:rPr>
-                <w:sz w:val="20"/>
-                <w:szCs w:val="20"/>
-              </w:rPr>
-              <w:t>=”persona</w:t>
-            </w:r>
-            <w:proofErr w:type="gramEnd"/>
-            <w:r>
-              <w:rPr>
-                <w:sz w:val="20"/>
-                <w:szCs w:val="20"/>
-              </w:rPr>
-              <w:t>12</w:t>
-            </w:r>
-            <w:r>
-              <w:rPr>
-                <w:sz w:val="20"/>
-                <w:szCs w:val="20"/>
-              </w:rPr>
-              <w:t>”</w:t>
+              <w:t>V=”persona12”</w:t>
             </w:r>
             <w:r>
               <w:rPr>
@@ -3512,30 +2590,7 @@
                 <w:sz w:val="20"/>
                 <w:szCs w:val="20"/>
               </w:rPr>
-              <w:t>V</w:t>
-            </w:r>
-            <w:proofErr w:type="gramStart"/>
-            <w:r>
-              <w:rPr>
-                <w:sz w:val="20"/>
-                <w:szCs w:val="20"/>
-              </w:rPr>
-              <w:t>=”persona</w:t>
-            </w:r>
-            <w:proofErr w:type="gramEnd"/>
-            <w:r>
-              <w:rPr>
-                <w:sz w:val="20"/>
-                <w:szCs w:val="20"/>
-              </w:rPr>
-              <w:t>13</w:t>
-            </w:r>
-            <w:r>
-              <w:rPr>
-                <w:sz w:val="20"/>
-                <w:szCs w:val="20"/>
-              </w:rPr>
-              <w:t>”</w:t>
+              <w:t>V=”persona13”</w:t>
             </w:r>
             <w:r>
               <w:rPr>
@@ -3559,30 +2614,7 @@
                 <w:sz w:val="20"/>
                 <w:szCs w:val="20"/>
               </w:rPr>
-              <w:t>V</w:t>
-            </w:r>
-            <w:proofErr w:type="gramStart"/>
-            <w:r>
-              <w:rPr>
-                <w:sz w:val="20"/>
-                <w:szCs w:val="20"/>
-              </w:rPr>
-              <w:t>=”persona</w:t>
-            </w:r>
-            <w:proofErr w:type="gramEnd"/>
-            <w:r>
-              <w:rPr>
-                <w:sz w:val="20"/>
-                <w:szCs w:val="20"/>
-              </w:rPr>
-              <w:t>14</w:t>
-            </w:r>
-            <w:r>
-              <w:rPr>
-                <w:sz w:val="20"/>
-                <w:szCs w:val="20"/>
-              </w:rPr>
-              <w:t>”</w:t>
+              <w:t>V=”persona14”</w:t>
             </w:r>
             <w:r>
               <w:rPr>
@@ -3606,30 +2638,7 @@
                 <w:sz w:val="20"/>
                 <w:szCs w:val="20"/>
               </w:rPr>
-              <w:t>V</w:t>
-            </w:r>
-            <w:proofErr w:type="gramStart"/>
-            <w:r>
-              <w:rPr>
-                <w:sz w:val="20"/>
-                <w:szCs w:val="20"/>
-              </w:rPr>
-              <w:t>=”persona</w:t>
-            </w:r>
-            <w:proofErr w:type="gramEnd"/>
-            <w:r>
-              <w:rPr>
-                <w:sz w:val="20"/>
-                <w:szCs w:val="20"/>
-              </w:rPr>
-              <w:t>15</w:t>
-            </w:r>
-            <w:r>
-              <w:rPr>
-                <w:sz w:val="20"/>
-                <w:szCs w:val="20"/>
-              </w:rPr>
-              <w:t>”</w:t>
+              <w:t>V=”persona15”</w:t>
             </w:r>
             <w:r>
               <w:rPr>
@@ -3654,30 +2663,7 @@
                 <w:sz w:val="20"/>
                 <w:szCs w:val="20"/>
               </w:rPr>
-              <w:t>V</w:t>
-            </w:r>
-            <w:proofErr w:type="gramStart"/>
-            <w:r>
-              <w:rPr>
-                <w:sz w:val="20"/>
-                <w:szCs w:val="20"/>
-              </w:rPr>
-              <w:t>=”persona</w:t>
-            </w:r>
-            <w:proofErr w:type="gramEnd"/>
-            <w:r>
-              <w:rPr>
-                <w:sz w:val="20"/>
-                <w:szCs w:val="20"/>
-              </w:rPr>
-              <w:t>16</w:t>
-            </w:r>
-            <w:r>
-              <w:rPr>
-                <w:sz w:val="20"/>
-                <w:szCs w:val="20"/>
-              </w:rPr>
-              <w:t>”</w:t>
+              <w:t>V=”persona16”</w:t>
             </w:r>
             <w:r>
               <w:rPr>
@@ -3720,6 +2706,7 @@
                 <w:sz w:val="20"/>
                 <w:szCs w:val="20"/>
               </w:rPr>
+              <w:lastRenderedPageBreak/>
               <w:t>HashTable</w:t>
             </w:r>
             <w:proofErr w:type="spellEnd"/>
@@ -3925,115 +2912,58 @@
                 <w:sz w:val="20"/>
                 <w:szCs w:val="20"/>
               </w:rPr>
-              <w:t>V</w:t>
-            </w:r>
-            <w:proofErr w:type="gramStart"/>
-            <w:r>
-              <w:rPr>
-                <w:sz w:val="20"/>
-                <w:szCs w:val="20"/>
-              </w:rPr>
-              <w:t>=”persona</w:t>
-            </w:r>
-            <w:proofErr w:type="gramEnd"/>
-            <w:r>
-              <w:rPr>
-                <w:sz w:val="20"/>
-                <w:szCs w:val="20"/>
-              </w:rPr>
-              <w:t>1”,</w:t>
-            </w:r>
-          </w:p>
-          <w:p>
-            <w:pPr>
-              <w:widowControl w:val="0"/>
-              <w:spacing w:line="240" w:lineRule="auto"/>
-              <w:rPr>
-                <w:sz w:val="20"/>
-                <w:szCs w:val="20"/>
-              </w:rPr>
-            </w:pPr>
-            <w:r>
-              <w:rPr>
-                <w:sz w:val="20"/>
-                <w:szCs w:val="20"/>
-              </w:rPr>
-              <w:t>V</w:t>
-            </w:r>
-            <w:proofErr w:type="gramStart"/>
-            <w:r>
-              <w:rPr>
-                <w:sz w:val="20"/>
-                <w:szCs w:val="20"/>
-              </w:rPr>
-              <w:t>=”persona</w:t>
-            </w:r>
-            <w:proofErr w:type="gramEnd"/>
-            <w:r>
-              <w:rPr>
-                <w:sz w:val="20"/>
-                <w:szCs w:val="20"/>
-              </w:rPr>
-              <w:t>1”,</w:t>
-            </w:r>
-          </w:p>
-          <w:p>
-            <w:pPr>
-              <w:widowControl w:val="0"/>
-              <w:spacing w:line="240" w:lineRule="auto"/>
-              <w:rPr>
-                <w:sz w:val="20"/>
-                <w:szCs w:val="20"/>
-              </w:rPr>
-            </w:pPr>
-            <w:r>
-              <w:rPr>
-                <w:sz w:val="20"/>
-                <w:szCs w:val="20"/>
-              </w:rPr>
-              <w:t>V</w:t>
-            </w:r>
-            <w:proofErr w:type="gramStart"/>
-            <w:r>
-              <w:rPr>
-                <w:sz w:val="20"/>
-                <w:szCs w:val="20"/>
-              </w:rPr>
-              <w:t>=”persona</w:t>
-            </w:r>
-            <w:proofErr w:type="gramEnd"/>
-            <w:r>
-              <w:rPr>
-                <w:sz w:val="20"/>
-                <w:szCs w:val="20"/>
-              </w:rPr>
-              <w:t>1”,</w:t>
-            </w:r>
-          </w:p>
-          <w:p>
-            <w:pPr>
-              <w:widowControl w:val="0"/>
-              <w:spacing w:line="240" w:lineRule="auto"/>
-              <w:rPr>
-                <w:sz w:val="20"/>
-                <w:szCs w:val="20"/>
-              </w:rPr>
-            </w:pPr>
-            <w:proofErr w:type="gramStart"/>
-            <w:r>
-              <w:rPr>
-                <w:sz w:val="20"/>
-                <w:szCs w:val="20"/>
-              </w:rPr>
-              <w:t>V”persona</w:t>
-            </w:r>
-            <w:proofErr w:type="gramEnd"/>
-            <w:r>
-              <w:rPr>
-                <w:sz w:val="20"/>
-                <w:szCs w:val="20"/>
-              </w:rPr>
-              <w:t>1”.</w:t>
+              <w:t>V=”persona1”,</w:t>
+            </w:r>
+          </w:p>
+          <w:p>
+            <w:pPr>
+              <w:widowControl w:val="0"/>
+              <w:spacing w:line="240" w:lineRule="auto"/>
+              <w:rPr>
+                <w:sz w:val="20"/>
+                <w:szCs w:val="20"/>
+              </w:rPr>
+            </w:pPr>
+            <w:r>
+              <w:rPr>
+                <w:sz w:val="20"/>
+                <w:szCs w:val="20"/>
+              </w:rPr>
+              <w:t>V=”persona1”,</w:t>
+            </w:r>
+          </w:p>
+          <w:p>
+            <w:pPr>
+              <w:widowControl w:val="0"/>
+              <w:spacing w:line="240" w:lineRule="auto"/>
+              <w:rPr>
+                <w:sz w:val="20"/>
+                <w:szCs w:val="20"/>
+              </w:rPr>
+            </w:pPr>
+            <w:r>
+              <w:rPr>
+                <w:sz w:val="20"/>
+                <w:szCs w:val="20"/>
+              </w:rPr>
+              <w:t>V=”persona1”,</w:t>
+            </w:r>
+          </w:p>
+          <w:p>
+            <w:pPr>
+              <w:widowControl w:val="0"/>
+              <w:spacing w:line="240" w:lineRule="auto"/>
+              <w:rPr>
+                <w:sz w:val="20"/>
+                <w:szCs w:val="20"/>
+              </w:rPr>
+            </w:pPr>
+            <w:r>
+              <w:rPr>
+                <w:sz w:val="20"/>
+                <w:szCs w:val="20"/>
+              </w:rPr>
+              <w:t>V”persona1”.</w:t>
             </w:r>
           </w:p>
           <w:p>
@@ -4115,22 +3045,81 @@
               <w:rPr>
                 <w:sz w:val="20"/>
                 <w:szCs w:val="20"/>
-              </w:rPr>
-            </w:pPr>
+                <w:lang w:val="en-US"/>
+              </w:rPr>
+            </w:pPr>
+            <w:proofErr w:type="spellStart"/>
             <w:r>
               <w:rPr>
                 <w:b/>
                 <w:sz w:val="20"/>
                 <w:szCs w:val="20"/>
-              </w:rPr>
-              <w:t>Objetivo de la Prueba:</w:t>
-            </w:r>
-            <w:r>
-              <w:rPr>
-                <w:sz w:val="20"/>
-                <w:szCs w:val="20"/>
+                <w:lang w:val="en-US"/>
+              </w:rPr>
+              <w:t>Objetivo</w:t>
+            </w:r>
+            <w:proofErr w:type="spellEnd"/>
+            <w:r>
+              <w:rPr>
+                <w:b/>
+                <w:sz w:val="20"/>
+                <w:szCs w:val="20"/>
+                <w:lang w:val="en-US"/>
+              </w:rPr>
+              <w:t xml:space="preserve"> de la </w:t>
+            </w:r>
+            <w:proofErr w:type="spellStart"/>
+            <w:r>
+              <w:rPr>
+                <w:b/>
+                <w:sz w:val="20"/>
+                <w:szCs w:val="20"/>
+                <w:lang w:val="en-US"/>
+              </w:rPr>
+              <w:t>Prueba</w:t>
+            </w:r>
+            <w:proofErr w:type="spellEnd"/>
+            <w:r>
+              <w:rPr>
+                <w:b/>
+                <w:sz w:val="20"/>
+                <w:szCs w:val="20"/>
+                <w:lang w:val="en-US"/>
+              </w:rPr>
+              <w:t>:</w:t>
+            </w:r>
+            <w:r>
+              <w:rPr>
+                <w:sz w:val="20"/>
+                <w:szCs w:val="20"/>
+                <w:lang w:val="en-US"/>
               </w:rPr>
               <w:t xml:space="preserve"> </w:t>
+            </w:r>
+            <w:r>
+              <w:rPr>
+                <w:sz w:val="20"/>
+                <w:szCs w:val="20"/>
+                <w:lang w:val="en-US"/>
+              </w:rPr>
+              <w:t xml:space="preserve">Verify that objects that are added, </w:t>
+            </w:r>
+            <w:r>
+              <w:rPr>
+                <w:sz w:val="20"/>
+                <w:szCs w:val="20"/>
+                <w:lang w:val="en-US"/>
+              </w:rPr>
+              <w:t xml:space="preserve">can be removed from the table, </w:t>
+            </w:r>
+            <w:r>
+              <w:rPr>
+                <w:bCs/>
+                <w:sz w:val="20"/>
+                <w:szCs w:val="20"/>
+                <w:lang w:val="en-US"/>
+              </w:rPr>
+              <w:t>by their id when the table has no collisions, when it has collisions, and when it has objects with the same key</w:t>
             </w:r>
           </w:p>
         </w:tc>
@@ -4899,18 +3888,8 @@
                 <w:szCs w:val="20"/>
                 <w:lang w:val="en-US"/>
               </w:rPr>
-              <w:t xml:space="preserve">Value not found to </w:t>
-            </w:r>
-            <w:proofErr w:type="gramStart"/>
-            <w:r>
-              <w:rPr>
-                <w:sz w:val="20"/>
-                <w:szCs w:val="20"/>
-                <w:lang w:val="en-US"/>
-              </w:rPr>
-              <w:t>delete</w:t>
-            </w:r>
-            <w:proofErr w:type="gramEnd"/>
+              <w:t>Value not found to delete</w:t>
+            </w:r>
             <w:r>
               <w:rPr>
                 <w:sz w:val="20"/>
@@ -4952,15 +3931,7 @@
                 <w:szCs w:val="20"/>
                 <w:lang w:val="en-US"/>
               </w:rPr>
-              <w:t>”</w:t>
-            </w:r>
-            <w:r>
-              <w:rPr>
-                <w:sz w:val="20"/>
-                <w:szCs w:val="20"/>
-                <w:lang w:val="en-US"/>
-              </w:rPr>
-              <w:t>.</w:t>
+              <w:t>”.</w:t>
             </w:r>
           </w:p>
         </w:tc>
@@ -5310,12 +4281,14 @@
               <w:rPr>
                 <w:sz w:val="20"/>
                 <w:szCs w:val="20"/>
-              </w:rPr>
-            </w:pPr>
-            <w:r>
-              <w:rPr>
-                <w:sz w:val="20"/>
-                <w:szCs w:val="20"/>
+                <w:lang w:val="en-US"/>
+              </w:rPr>
+            </w:pPr>
+            <w:r>
+              <w:rPr>
+                <w:sz w:val="20"/>
+                <w:szCs w:val="20"/>
+                <w:lang w:val="en-US"/>
               </w:rPr>
               <w:t>“”,</w:t>
             </w:r>
@@ -5327,12 +4300,14 @@
               <w:rPr>
                 <w:sz w:val="20"/>
                 <w:szCs w:val="20"/>
-              </w:rPr>
-            </w:pPr>
-            <w:r>
-              <w:rPr>
-                <w:sz w:val="20"/>
-                <w:szCs w:val="20"/>
+                <w:lang w:val="en-US"/>
+              </w:rPr>
+            </w:pPr>
+            <w:r>
+              <w:rPr>
+                <w:sz w:val="20"/>
+                <w:szCs w:val="20"/>
+                <w:lang w:val="en-US"/>
               </w:rPr>
               <w:t>“persona1”</w:t>
             </w:r>
@@ -5344,12 +4319,14 @@
               <w:rPr>
                 <w:sz w:val="20"/>
                 <w:szCs w:val="20"/>
-              </w:rPr>
-            </w:pPr>
-            <w:r>
-              <w:rPr>
-                <w:sz w:val="20"/>
-                <w:szCs w:val="20"/>
+                <w:lang w:val="en-US"/>
+              </w:rPr>
+            </w:pPr>
+            <w:r>
+              <w:rPr>
+                <w:sz w:val="20"/>
+                <w:szCs w:val="20"/>
+                <w:lang w:val="en-US"/>
               </w:rPr>
               <w:t>“”,</w:t>
             </w:r>
@@ -5361,12 +4338,14 @@
               <w:rPr>
                 <w:sz w:val="20"/>
                 <w:szCs w:val="20"/>
-              </w:rPr>
-            </w:pPr>
-            <w:r>
-              <w:rPr>
-                <w:sz w:val="20"/>
-                <w:szCs w:val="20"/>
+                <w:lang w:val="en-US"/>
+              </w:rPr>
+            </w:pPr>
+            <w:r>
+              <w:rPr>
+                <w:sz w:val="20"/>
+                <w:szCs w:val="20"/>
+                <w:lang w:val="en-US"/>
               </w:rPr>
               <w:t>“persona1”</w:t>
             </w:r>
@@ -5378,12 +4357,14 @@
               <w:rPr>
                 <w:sz w:val="20"/>
                 <w:szCs w:val="20"/>
-              </w:rPr>
-            </w:pPr>
-            <w:r>
-              <w:rPr>
-                <w:sz w:val="20"/>
-                <w:szCs w:val="20"/>
+                <w:lang w:val="en-US"/>
+              </w:rPr>
+            </w:pPr>
+            <w:r>
+              <w:rPr>
+                <w:sz w:val="20"/>
+                <w:szCs w:val="20"/>
+                <w:lang w:val="en-US"/>
               </w:rPr>
               <w:t>“”</w:t>
             </w:r>
@@ -5395,12 +4376,14 @@
               <w:rPr>
                 <w:sz w:val="20"/>
                 <w:szCs w:val="20"/>
-              </w:rPr>
-            </w:pPr>
-            <w:r>
-              <w:rPr>
-                <w:sz w:val="20"/>
-                <w:szCs w:val="20"/>
+                <w:lang w:val="en-US"/>
+              </w:rPr>
+            </w:pPr>
+            <w:r>
+              <w:rPr>
+                <w:sz w:val="20"/>
+                <w:szCs w:val="20"/>
+                <w:lang w:val="en-US"/>
               </w:rPr>
               <w:t>“persona1”</w:t>
             </w:r>
@@ -5412,12 +4395,14 @@
               <w:rPr>
                 <w:sz w:val="20"/>
                 <w:szCs w:val="20"/>
-              </w:rPr>
-            </w:pPr>
-            <w:r>
-              <w:rPr>
-                <w:sz w:val="20"/>
-                <w:szCs w:val="20"/>
+                <w:lang w:val="en-US"/>
+              </w:rPr>
+            </w:pPr>
+            <w:r>
+              <w:rPr>
+                <w:sz w:val="20"/>
+                <w:szCs w:val="20"/>
+                <w:lang w:val="en-US"/>
               </w:rPr>
               <w:t>“”</w:t>
             </w:r>
@@ -5640,6 +4625,7 @@
         <w:b/>
         <w:sz w:val="16"/>
         <w:szCs w:val="16"/>
+        <w:lang w:val="en-US"/>
       </w:rPr>
     </w:pPr>
     <w:r>
@@ -5647,37 +4633,10 @@
         <w:b/>
         <w:sz w:val="16"/>
         <w:szCs w:val="16"/>
+        <w:lang w:val="en-US"/>
       </w:rPr>
-      <w:t xml:space="preserve">Faculty </w:t>
+      <w:t>Faculty of Engineering</w:t>
     </w:r>
-    <w:proofErr w:type="spellStart"/>
-    <w:r>
-      <w:rPr>
-        <w:b/>
-        <w:sz w:val="16"/>
-        <w:szCs w:val="16"/>
-      </w:rPr>
-      <w:t>of</w:t>
-    </w:r>
-    <w:proofErr w:type="spellEnd"/>
-    <w:r>
-      <w:rPr>
-        <w:b/>
-        <w:sz w:val="16"/>
-        <w:szCs w:val="16"/>
-      </w:rPr>
-      <w:t xml:space="preserve"> </w:t>
-    </w:r>
-    <w:proofErr w:type="spellStart"/>
-    <w:r>
-      <w:rPr>
-        <w:b/>
-        <w:sz w:val="16"/>
-        <w:szCs w:val="16"/>
-      </w:rPr>
-      <w:t>Engineering</w:t>
-    </w:r>
-    <w:proofErr w:type="spellEnd"/>
   </w:p>
 </w:hdr>
 </file>

</xml_diff>